<commit_message>
removing topx toolkit logo & format issues
</commit_message>
<xml_diff>
--- a/files/topx-resources/phase1-step1-a-good-problem-statement.docx
+++ b/files/topx-resources/phase1-step1-a-good-problem-statement.docx
@@ -1394,25 +1394,7 @@
           <w:szCs w:val="20"/>
           <w:rtl w:val="0"/>
         </w:rPr>
-        <w:t xml:space="preserve">facing members of the public – for example, </w:t>
-      </w:r>
-      <w:r>
-        <w:rPr>
-          <w:color w:val="161d36"/>
-          <w:sz w:val="20"/>
-          <w:szCs w:val="20"/>
-          <w:rtl w:val="0"/>
-        </w:rPr>
-        <w:t xml:space="preserve">fami</w:t>
-      </w:r>
-      <w:r>
-        <w:rPr>
-          <w:color w:val="161d36"/>
-          <w:sz w:val="20"/>
-          <w:szCs w:val="20"/>
-          <w:rtl w:val="0"/>
-        </w:rPr>
-        <w:t xml:space="preserve">lies, communities, businesses, educators, or state, local and tribal governments. Please avoid prescribing specific solutions to the tech teams. Instead, frame a general challenge, and leave the tech teams and communities to apply their unique expertise to develop tech solutions which they will ultimately build, own, and maintain. Finally, we only work with open data (i.e., not with PII or restricted use data) any key federal data sets need to be available to the public by the time your sprint begins.</w:t>
+        <w:t xml:space="preserve">facing members of the public – for example, families, communities, businesses, educators, or state, local and tribal governments. Please avoid prescribing specific solutions to the tech teams. Instead, frame a general challenge, and leave the tech teams and communities to apply their unique expertise to develop tech solutions which they will ultimately build, own, and maintain. Finally, we only work with open data (i.e., not with PII or restricted use data) any key federal data sets need to be available to the public by the time your sprint begins.</w:t>
       </w:r>
     </w:p>
     <w:p>
@@ -1693,17 +1675,7 @@
           <w:szCs w:val="20"/>
           <w:rtl w:val="0"/>
         </w:rPr>
-        <w:t xml:space="preserve">If you are interested in consulting with the TOP team </w:t>
-      </w:r>
-      <w:r>
-        <w:rPr>
-          <w:rFonts w:ascii="Poppins" w:cs="Poppins" w:eastAsia="Poppins" w:hAnsi="Poppins"/>
-          <w:color w:val="161d36"/>
-          <w:sz w:val="20"/>
-          <w:szCs w:val="20"/>
-          <w:rtl w:val="0"/>
-        </w:rPr>
-        <w:t xml:space="preserve">at</w:t>
+        <w:t xml:space="preserve">If you are interested in consulting with the TOP team at</w:t>
       </w:r>
       <w:r>
         <w:rPr>
@@ -1832,52 +1804,6 @@
       <w:r>
         <w:rPr>
           <w:rFonts w:ascii="Poppins" w:cs="Poppins" w:eastAsia="Poppins" w:hAnsi="Poppins"/>
-          <w:color w:val="ffffff"/>
-        </w:rPr>
-        <w:drawing>
-          <wp:anchor allowOverlap="1" behindDoc="0" distB="0" distT="0" distL="0" distR="0" hidden="0" layoutInCell="1" locked="0" relativeHeight="0" simplePos="0">
-            <wp:simplePos x="0" y="0"/>
-            <wp:positionH relativeFrom="page">
-              <wp:posOffset>1842135</wp:posOffset>
-            </wp:positionH>
-            <wp:positionV relativeFrom="page">
-              <wp:posOffset>9493525</wp:posOffset>
-            </wp:positionV>
-            <wp:extent cx="734400" cy="95859"/>
-            <wp:effectExtent b="0" l="0" r="0" t="0"/>
-            <wp:wrapNone/>
-            <wp:docPr descr="image1.png" id="1073741832" name="image2.png"/>
-            <a:graphic>
-              <a:graphicData uri="http://schemas.openxmlformats.org/drawingml/2006/picture">
-                <pic:pic>
-                  <pic:nvPicPr>
-                    <pic:cNvPr descr="image1.png" id="0" name="image2.png"/>
-                    <pic:cNvPicPr preferRelativeResize="0"/>
-                  </pic:nvPicPr>
-                  <pic:blipFill>
-                    <a:blip r:embed="rId11"/>
-                    <a:srcRect b="0" l="0" r="0" t="0"/>
-                    <a:stretch>
-                      <a:fillRect/>
-                    </a:stretch>
-                  </pic:blipFill>
-                  <pic:spPr>
-                    <a:xfrm>
-                      <a:off x="0" y="0"/>
-                      <a:ext cx="734400" cy="95859"/>
-                    </a:xfrm>
-                    <a:prstGeom prst="rect"/>
-                    <a:ln/>
-                  </pic:spPr>
-                </pic:pic>
-              </a:graphicData>
-            </a:graphic>
-          </wp:anchor>
-        </w:drawing>
-      </w:r>
-      <w:r>
-        <w:rPr>
-          <w:rFonts w:ascii="Poppins" w:cs="Poppins" w:eastAsia="Poppins" w:hAnsi="Poppins"/>
           <w:b w:val="0"/>
           <w:i w:val="0"/>
           <w:smallCaps w:val="0"/>
@@ -1899,9 +1825,9 @@
       </w:r>
     </w:p>
     <w:sectPr>
-      <w:headerReference r:id="rId12" w:type="default"/>
-      <w:headerReference r:id="rId13" w:type="first"/>
-      <w:footerReference r:id="rId14" w:type="default"/>
+      <w:headerReference r:id="rId11" w:type="default"/>
+      <w:headerReference r:id="rId12" w:type="first"/>
+      <w:footerReference r:id="rId13" w:type="default"/>
       <w:pgSz w:h="15840" w:w="12240" w:orient="portrait"/>
       <w:pgMar w:bottom="1008" w:top="0" w:left="1353.6" w:right="1440" w:header="285" w:footer="566"/>
       <w:pgNumType w:start="1"/>
@@ -1919,7 +1845,7 @@
       <w:widowControl w:val="0"/>
       <w:spacing w:before="0" w:line="360" w:lineRule="auto"/>
       <w:ind w:left="0" w:firstLine="0"/>
-      <w:jc w:val="right"/>
+      <w:jc w:val="center"/>
       <w:rPr/>
     </w:pPr>
     <w:r>
@@ -1930,7 +1856,67 @@
         <w:u w:val="none"/>
         <w:rtl w:val="0"/>
       </w:rPr>
-      <w:t xml:space="preserve">                                                 Resource from Census Open Innovation Labs at the U.S. Census Bureau                      2</w:t>
+      <w:t xml:space="preserve">                            TOPx Tool</w:t>
+    </w:r>
+    <w:r>
+      <w:rPr>
+        <w:color w:val="666666"/>
+        <w:sz w:val="16"/>
+        <w:szCs w:val="16"/>
+        <w:rtl w:val="0"/>
+      </w:rPr>
+      <w:t xml:space="preserve">kit</w:t>
+    </w:r>
+    <w:r>
+      <w:rPr>
+        <w:color w:val="666666"/>
+        <w:sz w:val="16"/>
+        <w:szCs w:val="16"/>
+        <w:u w:val="none"/>
+        <w:rtl w:val="0"/>
+      </w:rPr>
+      <w:t xml:space="preserve"> </w:t>
+    </w:r>
+    <w:r>
+      <w:rPr>
+        <w:color w:val="666666"/>
+        <w:sz w:val="16"/>
+        <w:szCs w:val="16"/>
+        <w:rtl w:val="0"/>
+      </w:rPr>
+      <w:t xml:space="preserve">r</w:t>
+    </w:r>
+    <w:r>
+      <w:rPr>
+        <w:color w:val="666666"/>
+        <w:sz w:val="16"/>
+        <w:szCs w:val="16"/>
+        <w:u w:val="none"/>
+        <w:rtl w:val="0"/>
+      </w:rPr>
+      <w:t xml:space="preserve">esource from Census Open Innovation Labs </w:t>
+    </w:r>
+    <w:r>
+      <w:rPr>
+        <w:color w:val="666666"/>
+        <w:sz w:val="16"/>
+        <w:szCs w:val="16"/>
+        <w:u w:val="none"/>
+        <w:rtl w:val="0"/>
+      </w:rPr>
+      <w:t xml:space="preserve">at the</w:t>
+    </w:r>
+    <w:r>
+      <w:rPr>
+        <w:color w:val="666666"/>
+        <w:sz w:val="16"/>
+        <w:szCs w:val="16"/>
+        <w:u w:val="none"/>
+        <w:rtl w:val="0"/>
+      </w:rPr>
+      <w:t xml:space="preserve"> U.S. Census Bureau             </w:t>
+      <w:tab/>
+      <w:t xml:space="preserve">    2</w:t>
     </w:r>
     <w:r>
       <w:rPr>
@@ -1947,7 +1933,6 @@
     <w:pPr>
       <w:keepNext w:val="0"/>
       <w:keepLines w:val="0"/>
-      <w:pageBreakBefore w:val="0"/>
       <w:widowControl w:val="1"/>
       <w:pBdr>
         <w:top w:space="0" w:sz="0" w:val="nil"/>
@@ -1992,15 +1977,15 @@
         <wp:anchor allowOverlap="1" behindDoc="1" distB="0" distT="0" distL="0" distR="0" hidden="0" layoutInCell="1" locked="0" relativeHeight="0" simplePos="0">
           <wp:simplePos x="0" y="0"/>
           <wp:positionH relativeFrom="page">
-            <wp:posOffset>-130198</wp:posOffset>
+            <wp:posOffset>-130197</wp:posOffset>
           </wp:positionH>
           <wp:positionV relativeFrom="page">
-            <wp:posOffset>-9522</wp:posOffset>
+            <wp:posOffset>-9521</wp:posOffset>
           </wp:positionV>
           <wp:extent cx="7991475" cy="1628775"/>
           <wp:effectExtent b="0" l="0" r="0" t="0"/>
           <wp:wrapNone/>
-          <wp:docPr descr="image2.png" id="1073741833" name="image1.png"/>
+          <wp:docPr descr="image2.png" id="1073741836" name="image1.png"/>
           <a:graphic>
             <a:graphicData uri="http://schemas.openxmlformats.org/drawingml/2006/picture">
               <pic:pic>
@@ -2044,7 +2029,6 @@
     <w:pPr>
       <w:keepNext w:val="0"/>
       <w:keepLines w:val="0"/>
-      <w:pageBreakBefore w:val="0"/>
       <w:widowControl w:val="1"/>
       <w:pBdr>
         <w:top w:space="0" w:sz="0" w:val="nil"/>
@@ -2091,15 +2075,15 @@
             <wp:anchor allowOverlap="1" behindDoc="1" distB="0" distT="0" distL="0" distR="0" hidden="0" layoutInCell="1" locked="0" relativeHeight="0" simplePos="0">
               <wp:simplePos x="0" y="0"/>
               <wp:positionH relativeFrom="page">
-                <wp:posOffset>-4761</wp:posOffset>
+                <wp:posOffset>-9522</wp:posOffset>
               </wp:positionH>
               <wp:positionV relativeFrom="page">
-                <wp:posOffset>-4761</wp:posOffset>
+                <wp:posOffset>-9522</wp:posOffset>
               </wp:positionV>
-              <wp:extent cx="7781925" cy="10067925"/>
+              <wp:extent cx="7791450" cy="10077450"/>
               <wp:effectExtent b="0" l="0" r="0" t="0"/>
               <wp:wrapNone/>
-              <wp:docPr descr="Rectangle" id="1073741831" name=""/>
+              <wp:docPr descr="Rectangle" id="1073741835" name=""/>
               <a:graphic>
                 <a:graphicData uri="http://schemas.microsoft.com/office/word/2010/wordprocessingShape">
                   <wps:wsp>
@@ -2148,20 +2132,20 @@
             <wp:anchor allowOverlap="1" behindDoc="1" distB="0" distT="0" distL="0" distR="0" hidden="0" layoutInCell="1" locked="0" relativeHeight="0" simplePos="0">
               <wp:simplePos x="0" y="0"/>
               <wp:positionH relativeFrom="page">
-                <wp:posOffset>-4761</wp:posOffset>
+                <wp:posOffset>-9522</wp:posOffset>
               </wp:positionH>
               <wp:positionV relativeFrom="page">
-                <wp:posOffset>-4761</wp:posOffset>
+                <wp:posOffset>-9522</wp:posOffset>
               </wp:positionV>
-              <wp:extent cx="7781925" cy="10067925"/>
+              <wp:extent cx="7791450" cy="10077450"/>
               <wp:effectExtent b="0" l="0" r="0" t="0"/>
               <wp:wrapNone/>
-              <wp:docPr descr="Rectangle" id="1073741831" name="image3.png"/>
+              <wp:docPr descr="Rectangle" id="1073741835" name="image2.png"/>
               <a:graphic>
                 <a:graphicData uri="http://schemas.openxmlformats.org/drawingml/2006/picture">
                   <pic:pic>
                     <pic:nvPicPr>
-                      <pic:cNvPr descr="Rectangle" id="0" name="image3.png"/>
+                      <pic:cNvPr descr="Rectangle" id="0" name="image2.png"/>
                       <pic:cNvPicPr preferRelativeResize="0"/>
                     </pic:nvPicPr>
                     <pic:blipFill>
@@ -2174,7 +2158,7 @@
                     <pic:spPr>
                       <a:xfrm>
                         <a:off x="0" y="0"/>
-                        <a:ext cx="7781925" cy="10067925"/>
+                        <a:ext cx="7791450" cy="10077450"/>
                       </a:xfrm>
                       <a:prstGeom prst="rect"/>
                       <a:ln/>
@@ -2205,7 +2189,7 @@
         <wp:anchor allowOverlap="1" behindDoc="1" distB="0" distT="0" distL="0" distR="0" hidden="0" layoutInCell="1" locked="0" relativeHeight="0" simplePos="0">
           <wp:simplePos x="0" y="0"/>
           <wp:positionH relativeFrom="page">
-            <wp:posOffset>-102487</wp:posOffset>
+            <wp:posOffset>-102486</wp:posOffset>
           </wp:positionH>
           <wp:positionV relativeFrom="page">
             <wp:posOffset>0</wp:posOffset>
@@ -2213,7 +2197,7 @@
           <wp:extent cx="7991475" cy="533400"/>
           <wp:effectExtent b="0" l="0" r="0" t="0"/>
           <wp:wrapNone/>
-          <wp:docPr descr="image2.png" id="1073741834" name="image1.png"/>
+          <wp:docPr descr="image2.png" id="1073741837" name="image1.png"/>
           <a:graphic>
             <a:graphicData uri="http://schemas.openxmlformats.org/drawingml/2006/picture">
               <pic:pic>
@@ -2252,7 +2236,6 @@
     <w:pPr>
       <w:keepNext w:val="0"/>
       <w:keepLines w:val="0"/>
-      <w:pageBreakBefore w:val="0"/>
       <w:widowControl w:val="1"/>
       <w:pBdr>
         <w:top w:space="0" w:sz="0" w:val="nil"/>
@@ -2306,6 +2289,174 @@
       <w:pPr/>
     </w:pPrDefault>
   </w:docDefaults>
+  <w:style w:type="paragraph" w:styleId="Normal" w:default="1">
+    <w:name w:val="normal"/>
+  </w:style>
+  <w:style w:type="table" w:styleId="TableNormal" w:default="1">
+    <w:name w:val="Table Normal"/>
+  </w:style>
+  <w:style w:type="paragraph" w:styleId="Heading1">
+    <w:name w:val="heading 1"/>
+    <w:basedOn w:val="Normal"/>
+    <w:next w:val="Normal"/>
+    <w:pPr>
+      <w:keepNext w:val="1"/>
+      <w:keepLines w:val="1"/>
+      <w:pageBreakBefore w:val="0"/>
+      <w:spacing w:after="120" w:before="480" w:lineRule="auto"/>
+    </w:pPr>
+    <w:rPr>
+      <w:b w:val="1"/>
+      <w:sz w:val="48"/>
+      <w:szCs w:val="48"/>
+    </w:rPr>
+  </w:style>
+  <w:style w:type="paragraph" w:styleId="Heading2">
+    <w:name w:val="heading 2"/>
+    <w:basedOn w:val="Normal"/>
+    <w:next w:val="Normal"/>
+    <w:pPr>
+      <w:keepNext w:val="1"/>
+      <w:keepLines w:val="1"/>
+      <w:pageBreakBefore w:val="0"/>
+      <w:widowControl w:val="1"/>
+      <w:pBdr>
+        <w:top w:space="0" w:sz="0" w:val="nil"/>
+        <w:left w:space="0" w:sz="0" w:val="nil"/>
+        <w:bottom w:space="0" w:sz="0" w:val="nil"/>
+        <w:right w:space="0" w:sz="0" w:val="nil"/>
+        <w:between w:space="0" w:sz="0" w:val="nil"/>
+      </w:pBdr>
+      <w:shd w:fill="auto" w:val="clear"/>
+      <w:spacing w:after="80" w:before="360" w:line="276" w:lineRule="auto"/>
+      <w:ind w:left="0" w:right="0" w:firstLine="0"/>
+      <w:jc w:val="left"/>
+    </w:pPr>
+    <w:rPr>
+      <w:rFonts w:ascii="Arial" w:cs="Arial" w:eastAsia="Arial" w:hAnsi="Arial"/>
+      <w:b w:val="1"/>
+      <w:i w:val="0"/>
+      <w:smallCaps w:val="0"/>
+      <w:strike w:val="0"/>
+      <w:color w:val="000000"/>
+      <w:sz w:val="36"/>
+      <w:szCs w:val="36"/>
+      <w:u w:val="none"/>
+      <w:shd w:fill="auto" w:val="clear"/>
+      <w:vertAlign w:val="baseline"/>
+    </w:rPr>
+  </w:style>
+  <w:style w:type="paragraph" w:styleId="Heading3">
+    <w:name w:val="heading 3"/>
+    <w:basedOn w:val="Normal"/>
+    <w:next w:val="Normal"/>
+    <w:pPr>
+      <w:keepNext w:val="1"/>
+      <w:keepLines w:val="1"/>
+      <w:pageBreakBefore w:val="0"/>
+      <w:widowControl w:val="1"/>
+      <w:pBdr>
+        <w:top w:space="0" w:sz="0" w:val="nil"/>
+        <w:left w:space="0" w:sz="0" w:val="nil"/>
+        <w:bottom w:space="0" w:sz="0" w:val="nil"/>
+        <w:right w:space="0" w:sz="0" w:val="nil"/>
+        <w:between w:space="0" w:sz="0" w:val="nil"/>
+      </w:pBdr>
+      <w:shd w:fill="auto" w:val="clear"/>
+      <w:spacing w:after="0" w:before="213" w:line="334" w:lineRule="auto"/>
+      <w:ind w:left="90" w:right="3" w:firstLine="5.9999999999999964"/>
+      <w:jc w:val="left"/>
+    </w:pPr>
+    <w:rPr>
+      <w:rFonts w:ascii="Poppins" w:cs="Poppins" w:eastAsia="Poppins" w:hAnsi="Poppins"/>
+      <w:b w:val="0"/>
+      <w:i w:val="0"/>
+      <w:smallCaps w:val="0"/>
+      <w:strike w:val="0"/>
+      <w:color w:val="000000"/>
+      <w:sz w:val="28"/>
+      <w:szCs w:val="28"/>
+      <w:u w:val="none"/>
+      <w:shd w:fill="auto" w:val="clear"/>
+      <w:vertAlign w:val="baseline"/>
+    </w:rPr>
+  </w:style>
+  <w:style w:type="paragraph" w:styleId="Heading4">
+    <w:name w:val="heading 4"/>
+    <w:basedOn w:val="Normal"/>
+    <w:next w:val="Normal"/>
+    <w:pPr>
+      <w:keepNext w:val="1"/>
+      <w:keepLines w:val="1"/>
+      <w:pageBreakBefore w:val="0"/>
+      <w:spacing w:after="40" w:before="240" w:lineRule="auto"/>
+    </w:pPr>
+    <w:rPr>
+      <w:b w:val="1"/>
+      <w:sz w:val="24"/>
+      <w:szCs w:val="24"/>
+    </w:rPr>
+  </w:style>
+  <w:style w:type="paragraph" w:styleId="Heading5">
+    <w:name w:val="heading 5"/>
+    <w:basedOn w:val="Normal"/>
+    <w:next w:val="Normal"/>
+    <w:pPr>
+      <w:keepNext w:val="1"/>
+      <w:keepLines w:val="1"/>
+      <w:pageBreakBefore w:val="0"/>
+      <w:spacing w:after="40" w:before="220" w:lineRule="auto"/>
+    </w:pPr>
+    <w:rPr>
+      <w:b w:val="1"/>
+      <w:sz w:val="22"/>
+      <w:szCs w:val="22"/>
+    </w:rPr>
+  </w:style>
+  <w:style w:type="paragraph" w:styleId="Heading6">
+    <w:name w:val="heading 6"/>
+    <w:basedOn w:val="Normal"/>
+    <w:next w:val="Normal"/>
+    <w:pPr>
+      <w:keepNext w:val="1"/>
+      <w:keepLines w:val="1"/>
+      <w:pageBreakBefore w:val="0"/>
+      <w:spacing w:after="40" w:before="200" w:lineRule="auto"/>
+    </w:pPr>
+    <w:rPr>
+      <w:b w:val="1"/>
+      <w:sz w:val="20"/>
+      <w:szCs w:val="20"/>
+    </w:rPr>
+  </w:style>
+  <w:style w:type="paragraph" w:styleId="Title">
+    <w:name w:val="Title"/>
+    <w:basedOn w:val="Normal"/>
+    <w:next w:val="Normal"/>
+    <w:pPr>
+      <w:keepNext w:val="1"/>
+      <w:keepLines w:val="1"/>
+      <w:pageBreakBefore w:val="0"/>
+      <w:widowControl w:val="1"/>
+      <w:shd w:fill="auto" w:val="clear"/>
+      <w:spacing w:after="0" w:before="221" w:line="240" w:lineRule="auto"/>
+      <w:ind w:left="107" w:right="0" w:firstLine="0"/>
+      <w:jc w:val="left"/>
+    </w:pPr>
+    <w:rPr>
+      <w:rFonts w:ascii="Poppins" w:cs="Poppins" w:eastAsia="Poppins" w:hAnsi="Poppins"/>
+      <w:b w:val="0"/>
+      <w:i w:val="0"/>
+      <w:smallCaps w:val="0"/>
+      <w:strike w:val="0"/>
+      <w:color w:val="000000"/>
+      <w:sz w:val="52"/>
+      <w:szCs w:val="52"/>
+      <w:u w:val="none"/>
+      <w:shd w:fill="auto" w:val="clear"/>
+      <w:vertAlign w:val="baseline"/>
+    </w:rPr>
+  </w:style>
   <w:style w:type="paragraph" w:styleId="Normal" w:default="1">
     <w:name w:val="normal"/>
   </w:style>
@@ -2798,6 +2949,76 @@
       </w:tblCellMar>
     </w:tblPr>
   </w:style>
+  <w:style w:type="paragraph" w:styleId="Subtitle">
+    <w:name w:val="Subtitle"/>
+    <w:basedOn w:val="Normal"/>
+    <w:next w:val="Normal"/>
+    <w:pPr>
+      <w:keepNext w:val="1"/>
+      <w:keepLines w:val="1"/>
+      <w:pageBreakBefore w:val="0"/>
+      <w:spacing w:after="80" w:before="360" w:lineRule="auto"/>
+    </w:pPr>
+    <w:rPr>
+      <w:rFonts w:ascii="Georgia" w:cs="Georgia" w:eastAsia="Georgia" w:hAnsi="Georgia"/>
+      <w:i w:val="1"/>
+      <w:color w:val="666666"/>
+      <w:sz w:val="48"/>
+      <w:szCs w:val="48"/>
+    </w:rPr>
+  </w:style>
+  <w:style w:type="table" w:styleId="Table1">
+    <w:basedOn w:val="TableNormal"/>
+    <w:tblPr>
+      <w:tblStyleRowBandSize w:val="1"/>
+      <w:tblStyleColBandSize w:val="1"/>
+      <w:tblCellMar>
+        <w:top w:w="0.0" w:type="dxa"/>
+        <w:left w:w="115.0" w:type="dxa"/>
+        <w:bottom w:w="0.0" w:type="dxa"/>
+        <w:right w:w="115.0" w:type="dxa"/>
+      </w:tblCellMar>
+    </w:tblPr>
+  </w:style>
+  <w:style w:type="table" w:styleId="Table2">
+    <w:basedOn w:val="TableNormal"/>
+    <w:tblPr>
+      <w:tblStyleRowBandSize w:val="1"/>
+      <w:tblStyleColBandSize w:val="1"/>
+      <w:tblCellMar>
+        <w:top w:w="0.0" w:type="dxa"/>
+        <w:left w:w="115.0" w:type="dxa"/>
+        <w:bottom w:w="0.0" w:type="dxa"/>
+        <w:right w:w="115.0" w:type="dxa"/>
+      </w:tblCellMar>
+    </w:tblPr>
+  </w:style>
+  <w:style w:type="table" w:styleId="Table3">
+    <w:basedOn w:val="TableNormal"/>
+    <w:tblPr>
+      <w:tblStyleRowBandSize w:val="1"/>
+      <w:tblStyleColBandSize w:val="1"/>
+      <w:tblCellMar>
+        <w:top w:w="0.0" w:type="dxa"/>
+        <w:left w:w="115.0" w:type="dxa"/>
+        <w:bottom w:w="0.0" w:type="dxa"/>
+        <w:right w:w="115.0" w:type="dxa"/>
+      </w:tblCellMar>
+    </w:tblPr>
+  </w:style>
+  <w:style w:type="table" w:styleId="Table4">
+    <w:basedOn w:val="TableNormal"/>
+    <w:tblPr>
+      <w:tblStyleRowBandSize w:val="1"/>
+      <w:tblStyleColBandSize w:val="1"/>
+      <w:tblCellMar>
+        <w:top w:w="0.0" w:type="dxa"/>
+        <w:left w:w="115.0" w:type="dxa"/>
+        <w:bottom w:w="0.0" w:type="dxa"/>
+        <w:right w:w="115.0" w:type="dxa"/>
+      </w:tblCellMar>
+    </w:tblPr>
+  </w:style>
 </w:styles>
 </file>
 
@@ -3887,7 +4108,7 @@
 
 <file path=customXML/item1.xml><?xml version="1.0" encoding="utf-8"?>
 <go:gDocsCustomXmlDataStorage xmlns:go="http://customooxmlschemas.google.com/" xmlns:r="http://schemas.openxmlformats.org/officeDocument/2006/relationships" uri="GoogleDocsCustomDataVersion1">
-  <go:docsCustomData xmlns:go="http://customooxmlschemas.google.com/" roundtripDataSignature="AMtx7mgmykXqPFc1E17/GAAFVx596h6xVA==">AMUW2mVolW24cQdiW8f849se7+EwSfpD9UvncE9k7kYySQ51buciGRz7ecu4Bba8iWMxNyvm6gALz8G7de/XnJju4kSA0VRV408gmCyRqFmD2q+ItPlcc+tJdGy84YdGovZOoaNyjGCsM257BwO+sJULxiQRHdT601vXFXzZHrdVLYUb/Ih/lHHgfOhwo00QxAtrHaSXsC88mWAwqvgUzMjHe6DPmswXrUgwOjQ/eEyK1VdqoffydxvDM45LZe17Cxc7q15BkuhsGqlVA0lW0oCicMprMGkwwLB1HZsmtKVDW0hi8S1xYb8p9vueilhpE8Fd+bQ/llsSYCnFMZpPy0orbs/E8TeA7WZkk7k1U13NyQ3hReLY4acZg/0T26C/EaJ5Nh2pVTzCo9aWlw0zbYAkDIvF88xD1A==</go:docsCustomData>
+  <go:docsCustomData xmlns:go="http://customooxmlschemas.google.com/" roundtripDataSignature="AMtx7mjJN+C7L84C3QrHXe1S4kAi9//jnw==">AMUW2mVan9wYOiDqTV2dWyClh5fyZ70XKb3ZJBitNSbUmNZrdqKfv3G5BLnKWTnL46fBE2R3iVJaxnChj9C1wK5rx6N9Xhn6LBhZmkV3aPKK6Er2jfpPYwMCSlmhY4vf5qbm64Blri69rZ4F80hAtF+eG5Ts5nyAKuDzYADCUm6CBZgVz3LWPlQRDlsQnqLFThhV3RTHNUERaetGUFs0cOneq6nraHPopsOaPj2nC0Uw57QAa/Z8OeChdvCdvaTZJAMTTNwyKFN+OH14wW0LpVtSZFbyxEIulboDEiQhKxM3a5LbWiDikADW+5kZ3TSRMbXJaKfN20Nnv/LywpqJfPbP1C6go0utA4HNl0Fm5lI9himZ6JddHmgXTCjl7ecGTJvujOtSzAhGW4Brdlys4cMUooHBbplWIw==</go:docsCustomData>
 </go:gDocsCustomXmlDataStorage>
 </file>
 

</xml_diff>